<commit_message>
back to finding job
</commit_message>
<xml_diff>
--- a/Deep Manek.docx
+++ b/Deep Manek.docx
@@ -1,6 +1,6 @@
 
 <file path=word/document.xml><?xml version="1.0" encoding="utf-8"?>
-<w:document xmlns:wpc="http://schemas.microsoft.com/office/word/2010/wordprocessingCanvas" xmlns:cx="http://schemas.microsoft.com/office/drawing/2014/chartex" xmlns:cx1="http://schemas.microsoft.com/office/drawing/2015/9/8/chartex" xmlns:cx2="http://schemas.microsoft.com/office/drawing/2015/10/21/chartex" xmlns:cx3="http://schemas.microsoft.com/office/drawing/2016/5/9/chartex" xmlns:cx4="http://schemas.microsoft.com/office/drawing/2016/5/10/chartex" xmlns:cx5="http://schemas.microsoft.com/office/drawing/2016/5/11/chartex" xmlns:cx6="http://schemas.microsoft.com/office/drawing/2016/5/12/chartex" xmlns:cx7="http://schemas.microsoft.com/office/drawing/2016/5/13/chartex" xmlns:cx8="http://schemas.microsoft.com/office/drawing/2016/5/14/chartex" xmlns:mc="http://schemas.openxmlformats.org/markup-compatibility/2006" xmlns:aink="http://schemas.microsoft.com/office/drawing/2016/ink" xmlns:am3d="http://schemas.microsoft.com/office/drawing/2017/model3d" xmlns:o="urn:schemas-microsoft-com:office:office" xmlns:oel="http://schemas.microsoft.com/office/2019/extlst" xmlns:r="http://schemas.openxmlformats.org/officeDocument/2006/relationships" xmlns:m="http://schemas.openxmlformats.org/officeDocument/2006/math" xmlns:v="urn:schemas-microsoft-com:vml" xmlns:wp14="http://schemas.microsoft.com/office/word/2010/wordprocessingDrawing" xmlns:wp="http://schemas.openxmlformats.org/drawingml/2006/wordprocessingDrawing" xmlns:w10="urn:schemas-microsoft-com:office:word" xmlns:w="http://schemas.openxmlformats.org/wordprocessingml/2006/main" xmlns:w14="http://schemas.microsoft.com/office/word/2010/wordml" xmlns:w15="http://schemas.microsoft.com/office/word/2012/wordml" xmlns:w16cex="http://schemas.microsoft.com/office/word/2018/wordml/cex" xmlns:w16cid="http://schemas.microsoft.com/office/word/2016/wordml/cid" xmlns:w16="http://schemas.microsoft.com/office/word/2018/wordml" xmlns:w16du="http://schemas.microsoft.com/office/word/2023/wordml/word16du" xmlns:w16sdtdh="http://schemas.microsoft.com/office/word/2020/wordml/sdtdatahash" xmlns:w16se="http://schemas.microsoft.com/office/word/2015/wordml/symex" xmlns:wpg="http://schemas.microsoft.com/office/word/2010/wordprocessingGroup" xmlns:wpi="http://schemas.microsoft.com/office/word/2010/wordprocessingInk" xmlns:wne="http://schemas.microsoft.com/office/word/2006/wordml" xmlns:wps="http://schemas.microsoft.com/office/word/2010/wordprocessingShape" mc:Ignorable="w14 w15 w16se w16cid w16 w16cex w16sdtdh wp14">
+<w:document xmlns:wpc="http://schemas.microsoft.com/office/word/2010/wordprocessingCanvas" xmlns:cx="http://schemas.microsoft.com/office/drawing/2014/chartex" xmlns:cx1="http://schemas.microsoft.com/office/drawing/2015/9/8/chartex" xmlns:cx2="http://schemas.microsoft.com/office/drawing/2015/10/21/chartex" xmlns:cx3="http://schemas.microsoft.com/office/drawing/2016/5/9/chartex" xmlns:cx4="http://schemas.microsoft.com/office/drawing/2016/5/10/chartex" xmlns:cx5="http://schemas.microsoft.com/office/drawing/2016/5/11/chartex" xmlns:cx6="http://schemas.microsoft.com/office/drawing/2016/5/12/chartex" xmlns:cx7="http://schemas.microsoft.com/office/drawing/2016/5/13/chartex" xmlns:cx8="http://schemas.microsoft.com/office/drawing/2016/5/14/chartex" xmlns:mc="http://schemas.openxmlformats.org/markup-compatibility/2006" xmlns:aink="http://schemas.microsoft.com/office/drawing/2016/ink" xmlns:am3d="http://schemas.microsoft.com/office/drawing/2017/model3d" xmlns:o="urn:schemas-microsoft-com:office:office" xmlns:oel="http://schemas.microsoft.com/office/2019/extlst" xmlns:r="http://schemas.openxmlformats.org/officeDocument/2006/relationships" xmlns:m="http://schemas.openxmlformats.org/officeDocument/2006/math" xmlns:v="urn:schemas-microsoft-com:vml" xmlns:wp14="http://schemas.microsoft.com/office/word/2010/wordprocessingDrawing" xmlns:wp="http://schemas.openxmlformats.org/drawingml/2006/wordprocessingDrawing" xmlns:w10="urn:schemas-microsoft-com:office:word" xmlns:w="http://schemas.openxmlformats.org/wordprocessingml/2006/main" xmlns:w14="http://schemas.microsoft.com/office/word/2010/wordml" xmlns:w15="http://schemas.microsoft.com/office/word/2012/wordml" xmlns:w16cex="http://schemas.microsoft.com/office/word/2018/wordml/cex" xmlns:w16cid="http://schemas.microsoft.com/office/word/2016/wordml/cid" xmlns:w16="http://schemas.microsoft.com/office/word/2018/wordml" xmlns:w16sdtdh="http://schemas.microsoft.com/office/word/2020/wordml/sdtdatahash" xmlns:w16se="http://schemas.microsoft.com/office/word/2015/wordml/symex" xmlns:wpg="http://schemas.microsoft.com/office/word/2010/wordprocessingGroup" xmlns:wpi="http://schemas.microsoft.com/office/word/2010/wordprocessingInk" xmlns:wne="http://schemas.microsoft.com/office/word/2006/wordml" xmlns:wps="http://schemas.microsoft.com/office/word/2010/wordprocessingShape" mc:Ignorable="w14 w15 w16se w16cid w16 w16cex w16sdtdh wp14">
   <w:body>
     <w:p>
       <w:pPr>
@@ -732,6 +732,8 @@
         <w:spacing w:before="11" w:line="232" w:lineRule="exact"/>
         <w:ind w:left="247"/>
         <w:rPr>
+          <w:b/>
+          <w:i/>
           <w:sz w:val="20"/>
         </w:rPr>
       </w:pPr>
@@ -741,109 +743,7 @@
           <w:i/>
           <w:sz w:val="20"/>
         </w:rPr>
-        <w:t>Stevens</w:t>
-      </w:r>
-      <w:r>
-        <w:rPr>
-          <w:b/>
-          <w:i/>
-          <w:spacing w:val="-4"/>
-          <w:sz w:val="20"/>
-        </w:rPr>
-        <w:t xml:space="preserve"> </w:t>
-      </w:r>
-      <w:r>
-        <w:rPr>
-          <w:b/>
-          <w:i/>
-          <w:sz w:val="20"/>
-        </w:rPr>
-        <w:t>Institute</w:t>
-      </w:r>
-      <w:r>
-        <w:rPr>
-          <w:b/>
-          <w:i/>
-          <w:spacing w:val="-5"/>
-          <w:sz w:val="20"/>
-        </w:rPr>
-        <w:t xml:space="preserve"> </w:t>
-      </w:r>
-      <w:r>
-        <w:rPr>
-          <w:b/>
-          <w:i/>
-          <w:sz w:val="20"/>
-        </w:rPr>
-        <w:t>of</w:t>
-      </w:r>
-      <w:r>
-        <w:rPr>
-          <w:b/>
-          <w:i/>
-          <w:spacing w:val="-9"/>
-          <w:sz w:val="20"/>
-        </w:rPr>
-        <w:t xml:space="preserve"> </w:t>
-      </w:r>
-      <w:r>
-        <w:rPr>
-          <w:b/>
-          <w:i/>
-          <w:sz w:val="20"/>
-        </w:rPr>
-        <w:t>Technology</w:t>
-      </w:r>
-      <w:r>
-        <w:rPr>
-          <w:b/>
-          <w:i/>
-          <w:spacing w:val="-2"/>
-          <w:sz w:val="20"/>
-        </w:rPr>
-        <w:t xml:space="preserve"> </w:t>
-      </w:r>
-      <w:r>
-        <w:rPr>
-          <w:b/>
-          <w:i/>
-          <w:sz w:val="20"/>
-        </w:rPr>
-        <w:t>–</w:t>
-      </w:r>
-      <w:r>
-        <w:rPr>
-          <w:b/>
-          <w:i/>
-          <w:spacing w:val="-6"/>
-          <w:sz w:val="20"/>
-        </w:rPr>
-        <w:t xml:space="preserve"> </w:t>
-      </w:r>
-      <w:r>
-        <w:rPr>
-          <w:b/>
-          <w:i/>
-          <w:sz w:val="20"/>
-        </w:rPr>
-        <w:t>Course</w:t>
-      </w:r>
-      <w:r>
-        <w:rPr>
-          <w:b/>
-          <w:i/>
-          <w:spacing w:val="-4"/>
-          <w:sz w:val="20"/>
-        </w:rPr>
-        <w:t xml:space="preserve"> </w:t>
-      </w:r>
-      <w:r>
-        <w:rPr>
-          <w:b/>
-          <w:i/>
-          <w:sz w:val="20"/>
-        </w:rPr>
-        <w:t>Assistant</w:t>
+        <w:t xml:space="preserve">At Last Sportswear, Inc – Software Developer Intern </w:t>
       </w:r>
       <w:r>
         <w:rPr>
@@ -857,46 +757,35 @@
         <w:rPr>
           <w:sz w:val="20"/>
         </w:rPr>
-        <w:t>Sept</w:t>
-      </w:r>
-      <w:r>
-        <w:rPr>
-          <w:spacing w:val="-4"/>
-          <w:sz w:val="20"/>
-        </w:rPr>
-        <w:t xml:space="preserve"> </w:t>
-      </w:r>
-      <w:r>
-        <w:rPr>
-          <w:sz w:val="20"/>
-        </w:rPr>
-        <w:t>2022</w:t>
-      </w:r>
-      <w:r>
-        <w:rPr>
-          <w:spacing w:val="-2"/>
-          <w:sz w:val="20"/>
-        </w:rPr>
-        <w:t xml:space="preserve"> </w:t>
-      </w:r>
-      <w:r>
-        <w:rPr>
-          <w:sz w:val="20"/>
-        </w:rPr>
-        <w:t>-</w:t>
-      </w:r>
-      <w:r>
-        <w:rPr>
-          <w:spacing w:val="34"/>
-          <w:sz w:val="20"/>
-        </w:rPr>
-        <w:t xml:space="preserve"> </w:t>
-      </w:r>
-      <w:r>
-        <w:rPr>
-          <w:sz w:val="20"/>
-        </w:rPr>
-        <w:t>Present</w:t>
+        <w:t>May 2023 – Aug 2023</w:t>
+      </w:r>
+    </w:p>
+    <w:p>
+      <w:pPr>
+        <w:pStyle w:val="ListParagraph"/>
+        <w:numPr>
+          <w:ilvl w:val="1"/>
+          <w:numId w:val="1"/>
+        </w:numPr>
+        <w:tabs>
+          <w:tab w:val="left" w:pos="756"/>
+          <w:tab w:val="left" w:pos="757"/>
+        </w:tabs>
+        <w:spacing w:before="22" w:line="196" w:lineRule="auto"/>
+        <w:ind w:right="511"/>
+        <w:rPr>
+          <w:bCs/>
+          <w:iCs/>
+          <w:sz w:val="20"/>
+        </w:rPr>
+      </w:pPr>
+      <w:r>
+        <w:rPr>
+          <w:bCs/>
+          <w:iCs/>
+          <w:sz w:val="20"/>
+        </w:rPr>
+        <w:t>Transformed "Beach Lunch Lounge" Shopify website into a ReactJS-powered e-commerce platform</w:t>
       </w:r>
     </w:p>
     <w:p>
@@ -913,6 +802,7 @@
         <w:spacing w:before="22" w:line="196" w:lineRule="auto"/>
         <w:ind w:right="511" w:hanging="339"/>
         <w:rPr>
+          <w:w w:val="105"/>
           <w:sz w:val="20"/>
         </w:rPr>
       </w:pPr>
@@ -921,6 +811,305 @@
           <w:w w:val="105"/>
           <w:sz w:val="20"/>
         </w:rPr>
+        <w:t xml:space="preserve">Developed </w:t>
+      </w:r>
+      <w:r>
+        <w:rPr>
+          <w:w w:val="105"/>
+          <w:sz w:val="20"/>
+        </w:rPr>
+        <w:t>REST APIs to integrate ERP system with website</w:t>
+      </w:r>
+    </w:p>
+    <w:p>
+      <w:pPr>
+        <w:pStyle w:val="ListParagraph"/>
+        <w:numPr>
+          <w:ilvl w:val="1"/>
+          <w:numId w:val="1"/>
+        </w:numPr>
+        <w:tabs>
+          <w:tab w:val="left" w:pos="756"/>
+          <w:tab w:val="left" w:pos="757"/>
+        </w:tabs>
+        <w:spacing w:before="22" w:line="196" w:lineRule="auto"/>
+        <w:ind w:right="511" w:hanging="339"/>
+        <w:rPr>
+          <w:w w:val="105"/>
+          <w:sz w:val="20"/>
+        </w:rPr>
+      </w:pPr>
+      <w:r>
+        <w:rPr>
+          <w:w w:val="105"/>
+          <w:sz w:val="20"/>
+        </w:rPr>
+        <w:t>Implemented load balancer for efficient</w:t>
+      </w:r>
+      <w:r>
+        <w:rPr>
+          <w:w w:val="105"/>
+          <w:sz w:val="20"/>
+        </w:rPr>
+        <w:t xml:space="preserve"> Web</w:t>
+      </w:r>
+      <w:r>
+        <w:rPr>
+          <w:w w:val="105"/>
+          <w:sz w:val="20"/>
+        </w:rPr>
+        <w:t xml:space="preserve"> traffic management</w:t>
+      </w:r>
+    </w:p>
+    <w:p>
+      <w:pPr>
+        <w:pStyle w:val="ListParagraph"/>
+        <w:numPr>
+          <w:ilvl w:val="1"/>
+          <w:numId w:val="1"/>
+        </w:numPr>
+        <w:tabs>
+          <w:tab w:val="left" w:pos="756"/>
+          <w:tab w:val="left" w:pos="757"/>
+        </w:tabs>
+        <w:spacing w:before="22" w:line="196" w:lineRule="auto"/>
+        <w:ind w:right="511" w:hanging="339"/>
+        <w:rPr>
+          <w:w w:val="105"/>
+          <w:sz w:val="20"/>
+        </w:rPr>
+      </w:pPr>
+      <w:r>
+        <w:rPr>
+          <w:w w:val="105"/>
+          <w:sz w:val="20"/>
+        </w:rPr>
+        <w:t>Migrated SQL-based data to MongoDB</w:t>
+      </w:r>
+    </w:p>
+    <w:p>
+      <w:pPr>
+        <w:pStyle w:val="ListParagraph"/>
+        <w:numPr>
+          <w:ilvl w:val="1"/>
+          <w:numId w:val="1"/>
+        </w:numPr>
+        <w:tabs>
+          <w:tab w:val="left" w:pos="756"/>
+          <w:tab w:val="left" w:pos="757"/>
+        </w:tabs>
+        <w:spacing w:before="22" w:line="196" w:lineRule="auto"/>
+        <w:ind w:right="511" w:hanging="339"/>
+        <w:rPr>
+          <w:w w:val="105"/>
+          <w:sz w:val="20"/>
+        </w:rPr>
+      </w:pPr>
+      <w:r>
+        <w:rPr>
+          <w:w w:val="105"/>
+          <w:sz w:val="20"/>
+        </w:rPr>
+        <w:t>Created REST API for weekly email blasts containing line sheets and order confirmations</w:t>
+      </w:r>
+    </w:p>
+    <w:p>
+      <w:pPr>
+        <w:tabs>
+          <w:tab w:val="left" w:pos="8665"/>
+        </w:tabs>
+        <w:spacing w:before="11" w:line="232" w:lineRule="exact"/>
+        <w:ind w:left="247"/>
+        <w:rPr>
+          <w:sz w:val="20"/>
+        </w:rPr>
+      </w:pPr>
+      <w:r>
+        <w:rPr>
+          <w:b/>
+          <w:i/>
+          <w:sz w:val="20"/>
+        </w:rPr>
+        <w:t>Stevens</w:t>
+      </w:r>
+      <w:r>
+        <w:rPr>
+          <w:b/>
+          <w:i/>
+          <w:spacing w:val="-4"/>
+          <w:sz w:val="20"/>
+        </w:rPr>
+        <w:t xml:space="preserve"> </w:t>
+      </w:r>
+      <w:r>
+        <w:rPr>
+          <w:b/>
+          <w:i/>
+          <w:sz w:val="20"/>
+        </w:rPr>
+        <w:t>Institute</w:t>
+      </w:r>
+      <w:r>
+        <w:rPr>
+          <w:b/>
+          <w:i/>
+          <w:spacing w:val="-5"/>
+          <w:sz w:val="20"/>
+        </w:rPr>
+        <w:t xml:space="preserve"> </w:t>
+      </w:r>
+      <w:r>
+        <w:rPr>
+          <w:b/>
+          <w:i/>
+          <w:sz w:val="20"/>
+        </w:rPr>
+        <w:t>of</w:t>
+      </w:r>
+      <w:r>
+        <w:rPr>
+          <w:b/>
+          <w:i/>
+          <w:spacing w:val="-9"/>
+          <w:sz w:val="20"/>
+        </w:rPr>
+        <w:t xml:space="preserve"> </w:t>
+      </w:r>
+      <w:r>
+        <w:rPr>
+          <w:b/>
+          <w:i/>
+          <w:sz w:val="20"/>
+        </w:rPr>
+        <w:t>Technology</w:t>
+      </w:r>
+      <w:r>
+        <w:rPr>
+          <w:b/>
+          <w:i/>
+          <w:spacing w:val="-2"/>
+          <w:sz w:val="20"/>
+        </w:rPr>
+        <w:t xml:space="preserve"> </w:t>
+      </w:r>
+      <w:r>
+        <w:rPr>
+          <w:b/>
+          <w:i/>
+          <w:sz w:val="20"/>
+        </w:rPr>
+        <w:t>–</w:t>
+      </w:r>
+      <w:r>
+        <w:rPr>
+          <w:b/>
+          <w:i/>
+          <w:spacing w:val="-6"/>
+          <w:sz w:val="20"/>
+        </w:rPr>
+        <w:t xml:space="preserve"> </w:t>
+      </w:r>
+      <w:r>
+        <w:rPr>
+          <w:b/>
+          <w:i/>
+          <w:sz w:val="20"/>
+        </w:rPr>
+        <w:t>Course</w:t>
+      </w:r>
+      <w:r>
+        <w:rPr>
+          <w:b/>
+          <w:i/>
+          <w:spacing w:val="-4"/>
+          <w:sz w:val="20"/>
+        </w:rPr>
+        <w:t xml:space="preserve"> </w:t>
+      </w:r>
+      <w:r>
+        <w:rPr>
+          <w:b/>
+          <w:i/>
+          <w:sz w:val="20"/>
+        </w:rPr>
+        <w:t>Assistant</w:t>
+      </w:r>
+      <w:r>
+        <w:rPr>
+          <w:b/>
+          <w:i/>
+          <w:sz w:val="20"/>
+        </w:rPr>
+        <w:t xml:space="preserve">                                                                                               </w:t>
+      </w:r>
+      <w:r>
+        <w:rPr>
+          <w:sz w:val="20"/>
+        </w:rPr>
+        <w:t>Sept</w:t>
+      </w:r>
+      <w:r>
+        <w:rPr>
+          <w:spacing w:val="-4"/>
+          <w:sz w:val="20"/>
+        </w:rPr>
+        <w:t xml:space="preserve"> </w:t>
+      </w:r>
+      <w:r>
+        <w:rPr>
+          <w:sz w:val="20"/>
+        </w:rPr>
+        <w:t>2022</w:t>
+      </w:r>
+      <w:r>
+        <w:rPr>
+          <w:spacing w:val="-2"/>
+          <w:sz w:val="20"/>
+        </w:rPr>
+        <w:t xml:space="preserve"> </w:t>
+      </w:r>
+      <w:r>
+        <w:rPr>
+          <w:sz w:val="20"/>
+        </w:rPr>
+        <w:t>–</w:t>
+      </w:r>
+      <w:r>
+        <w:rPr>
+          <w:spacing w:val="34"/>
+          <w:sz w:val="20"/>
+        </w:rPr>
+        <w:t xml:space="preserve"> </w:t>
+      </w:r>
+      <w:r>
+        <w:rPr>
+          <w:sz w:val="20"/>
+        </w:rPr>
+        <w:t>May 2023</w:t>
+      </w:r>
+    </w:p>
+    <w:p>
+      <w:pPr>
+        <w:pStyle w:val="ListParagraph"/>
+        <w:numPr>
+          <w:ilvl w:val="1"/>
+          <w:numId w:val="1"/>
+        </w:numPr>
+        <w:tabs>
+          <w:tab w:val="left" w:pos="756"/>
+          <w:tab w:val="left" w:pos="757"/>
+        </w:tabs>
+        <w:spacing w:before="22" w:line="196" w:lineRule="auto"/>
+        <w:ind w:right="511" w:hanging="339"/>
+        <w:rPr>
+          <w:sz w:val="20"/>
+        </w:rPr>
+      </w:pPr>
+      <w:r>
+        <w:rPr>
+          <w:w w:val="105"/>
+          <w:sz w:val="20"/>
+        </w:rPr>
         <w:t>Collaborated</w:t>
       </w:r>
       <w:r>
@@ -1146,7 +1335,21 @@
           <w:w w:val="105"/>
           <w:sz w:val="20"/>
         </w:rPr>
-        <w:t>MathematicalFoundations</w:t>
+        <w:t>Mathematical</w:t>
+      </w:r>
+      <w:r>
+        <w:rPr>
+          <w:w w:val="105"/>
+          <w:sz w:val="20"/>
+        </w:rPr>
+        <w:t xml:space="preserve"> </w:t>
+      </w:r>
+      <w:r>
+        <w:rPr>
+          <w:w w:val="105"/>
+          <w:sz w:val="20"/>
+        </w:rPr>
+        <w:t>Foundations</w:t>
       </w:r>
       <w:r>
         <w:rPr>
@@ -1614,6 +1817,13 @@
       </w:r>
       <w:r>
         <w:rPr>
+          <w:b/>
+          <w:sz w:val="20"/>
+        </w:rPr>
+        <w:t xml:space="preserve">     </w:t>
+      </w:r>
+      <w:r>
+        <w:rPr>
           <w:sz w:val="20"/>
         </w:rPr>
         <w:t>Oct</w:t>
@@ -7526,6 +7736,7 @@
           <w:b/>
           <w:sz w:val="20"/>
         </w:rPr>
+        <w:lastRenderedPageBreak/>
         <w:t>NLP</w:t>
       </w:r>
       <w:r>
@@ -8446,8 +8657,207 @@
 </file>
 
 <file path=word/numbering.xml><?xml version="1.0" encoding="utf-8"?>
-<w:numbering xmlns:wpc="http://schemas.microsoft.com/office/word/2010/wordprocessingCanvas" xmlns:cx="http://schemas.microsoft.com/office/drawing/2014/chartex" xmlns:cx1="http://schemas.microsoft.com/office/drawing/2015/9/8/chartex" xmlns:cx2="http://schemas.microsoft.com/office/drawing/2015/10/21/chartex" xmlns:cx3="http://schemas.microsoft.com/office/drawing/2016/5/9/chartex" xmlns:cx4="http://schemas.microsoft.com/office/drawing/2016/5/10/chartex" xmlns:cx5="http://schemas.microsoft.com/office/drawing/2016/5/11/chartex" xmlns:cx6="http://schemas.microsoft.com/office/drawing/2016/5/12/chartex" xmlns:cx7="http://schemas.microsoft.com/office/drawing/2016/5/13/chartex" xmlns:cx8="http://schemas.microsoft.com/office/drawing/2016/5/14/chartex" xmlns:mc="http://schemas.openxmlformats.org/markup-compatibility/2006" xmlns:aink="http://schemas.microsoft.com/office/drawing/2016/ink" xmlns:am3d="http://schemas.microsoft.com/office/drawing/2017/model3d" xmlns:o="urn:schemas-microsoft-com:office:office" xmlns:oel="http://schemas.microsoft.com/office/2019/extlst" xmlns:r="http://schemas.openxmlformats.org/officeDocument/2006/relationships" xmlns:m="http://schemas.openxmlformats.org/officeDocument/2006/math" xmlns:v="urn:schemas-microsoft-com:vml" xmlns:wp14="http://schemas.microsoft.com/office/word/2010/wordprocessingDrawing" xmlns:wp="http://schemas.openxmlformats.org/drawingml/2006/wordprocessingDrawing" xmlns:w10="urn:schemas-microsoft-com:office:word" xmlns:w="http://schemas.openxmlformats.org/wordprocessingml/2006/main" xmlns:w14="http://schemas.microsoft.com/office/word/2010/wordml" xmlns:w15="http://schemas.microsoft.com/office/word/2012/wordml" xmlns:w16cex="http://schemas.microsoft.com/office/word/2018/wordml/cex" xmlns:w16cid="http://schemas.microsoft.com/office/word/2016/wordml/cid" xmlns:w16="http://schemas.microsoft.com/office/word/2018/wordml" xmlns:w16du="http://schemas.microsoft.com/office/word/2023/wordml/word16du" xmlns:w16sdtdh="http://schemas.microsoft.com/office/word/2020/wordml/sdtdatahash" xmlns:w16se="http://schemas.microsoft.com/office/word/2015/wordml/symex" xmlns:wpg="http://schemas.microsoft.com/office/word/2010/wordprocessingGroup" xmlns:wpi="http://schemas.microsoft.com/office/word/2010/wordprocessingInk" xmlns:wne="http://schemas.microsoft.com/office/word/2006/wordml" xmlns:wps="http://schemas.microsoft.com/office/word/2010/wordprocessingShape" mc:Ignorable="w14 w15 w16se w16cid w16 w16cex w16sdtdh wp14">
+<w:numbering xmlns:wpc="http://schemas.microsoft.com/office/word/2010/wordprocessingCanvas" xmlns:cx="http://schemas.microsoft.com/office/drawing/2014/chartex" xmlns:cx1="http://schemas.microsoft.com/office/drawing/2015/9/8/chartex" xmlns:cx2="http://schemas.microsoft.com/office/drawing/2015/10/21/chartex" xmlns:cx3="http://schemas.microsoft.com/office/drawing/2016/5/9/chartex" xmlns:cx4="http://schemas.microsoft.com/office/drawing/2016/5/10/chartex" xmlns:cx5="http://schemas.microsoft.com/office/drawing/2016/5/11/chartex" xmlns:cx6="http://schemas.microsoft.com/office/drawing/2016/5/12/chartex" xmlns:cx7="http://schemas.microsoft.com/office/drawing/2016/5/13/chartex" xmlns:cx8="http://schemas.microsoft.com/office/drawing/2016/5/14/chartex" xmlns:mc="http://schemas.openxmlformats.org/markup-compatibility/2006" xmlns:aink="http://schemas.microsoft.com/office/drawing/2016/ink" xmlns:am3d="http://schemas.microsoft.com/office/drawing/2017/model3d" xmlns:o="urn:schemas-microsoft-com:office:office" xmlns:oel="http://schemas.microsoft.com/office/2019/extlst" xmlns:r="http://schemas.openxmlformats.org/officeDocument/2006/relationships" xmlns:m="http://schemas.openxmlformats.org/officeDocument/2006/math" xmlns:v="urn:schemas-microsoft-com:vml" xmlns:wp14="http://schemas.microsoft.com/office/word/2010/wordprocessingDrawing" xmlns:wp="http://schemas.openxmlformats.org/drawingml/2006/wordprocessingDrawing" xmlns:w10="urn:schemas-microsoft-com:office:word" xmlns:w="http://schemas.openxmlformats.org/wordprocessingml/2006/main" xmlns:w14="http://schemas.microsoft.com/office/word/2010/wordml" xmlns:w15="http://schemas.microsoft.com/office/word/2012/wordml" xmlns:w16cex="http://schemas.microsoft.com/office/word/2018/wordml/cex" xmlns:w16cid="http://schemas.microsoft.com/office/word/2016/wordml/cid" xmlns:w16="http://schemas.microsoft.com/office/word/2018/wordml" xmlns:w16sdtdh="http://schemas.microsoft.com/office/word/2020/wordml/sdtdatahash" xmlns:w16se="http://schemas.microsoft.com/office/word/2015/wordml/symex" xmlns:wpg="http://schemas.microsoft.com/office/word/2010/wordprocessingGroup" xmlns:wpi="http://schemas.microsoft.com/office/word/2010/wordprocessingInk" xmlns:wne="http://schemas.microsoft.com/office/word/2006/wordml" xmlns:wps="http://schemas.microsoft.com/office/word/2010/wordprocessingShape" mc:Ignorable="w14 w15 w16se w16cid w16 w16cex w16sdtdh wp14">
   <w:abstractNum w:abstractNumId="0" w15:restartNumberingAfterBreak="0">
+    <w:nsid w:val="1B170442"/>
+    <w:multiLevelType w:val="hybridMultilevel"/>
+    <w:tmpl w:val="0214F932"/>
+    <w:lvl w:ilvl="0" w:tplc="04090001">
+      <w:start w:val="1"/>
+      <w:numFmt w:val="bullet"/>
+      <w:lvlText w:val=""/>
+      <w:lvlJc w:val="left"/>
+      <w:pPr>
+        <w:ind w:left="720" w:hanging="360"/>
+      </w:pPr>
+      <w:rPr>
+        <w:rFonts w:ascii="Symbol" w:hAnsi="Symbol" w:hint="default"/>
+      </w:rPr>
+    </w:lvl>
+    <w:lvl w:ilvl="1" w:tplc="04090003" w:tentative="1">
+      <w:start w:val="1"/>
+      <w:numFmt w:val="bullet"/>
+      <w:lvlText w:val="o"/>
+      <w:lvlJc w:val="left"/>
+      <w:pPr>
+        <w:ind w:left="1440" w:hanging="360"/>
+      </w:pPr>
+      <w:rPr>
+        <w:rFonts w:ascii="Courier New" w:hAnsi="Courier New" w:cs="Courier New" w:hint="default"/>
+      </w:rPr>
+    </w:lvl>
+    <w:lvl w:ilvl="2" w:tplc="04090005" w:tentative="1">
+      <w:start w:val="1"/>
+      <w:numFmt w:val="bullet"/>
+      <w:lvlText w:val=""/>
+      <w:lvlJc w:val="left"/>
+      <w:pPr>
+        <w:ind w:left="2160" w:hanging="360"/>
+      </w:pPr>
+      <w:rPr>
+        <w:rFonts w:ascii="Wingdings" w:hAnsi="Wingdings" w:hint="default"/>
+      </w:rPr>
+    </w:lvl>
+    <w:lvl w:ilvl="3" w:tplc="04090001" w:tentative="1">
+      <w:start w:val="1"/>
+      <w:numFmt w:val="bullet"/>
+      <w:lvlText w:val=""/>
+      <w:lvlJc w:val="left"/>
+      <w:pPr>
+        <w:ind w:left="2880" w:hanging="360"/>
+      </w:pPr>
+      <w:rPr>
+        <w:rFonts w:ascii="Symbol" w:hAnsi="Symbol" w:hint="default"/>
+      </w:rPr>
+    </w:lvl>
+    <w:lvl w:ilvl="4" w:tplc="04090003" w:tentative="1">
+      <w:start w:val="1"/>
+      <w:numFmt w:val="bullet"/>
+      <w:lvlText w:val="o"/>
+      <w:lvlJc w:val="left"/>
+      <w:pPr>
+        <w:ind w:left="3600" w:hanging="360"/>
+      </w:pPr>
+      <w:rPr>
+        <w:rFonts w:ascii="Courier New" w:hAnsi="Courier New" w:cs="Courier New" w:hint="default"/>
+      </w:rPr>
+    </w:lvl>
+    <w:lvl w:ilvl="5" w:tplc="04090005" w:tentative="1">
+      <w:start w:val="1"/>
+      <w:numFmt w:val="bullet"/>
+      <w:lvlText w:val=""/>
+      <w:lvlJc w:val="left"/>
+      <w:pPr>
+        <w:ind w:left="4320" w:hanging="360"/>
+      </w:pPr>
+      <w:rPr>
+        <w:rFonts w:ascii="Wingdings" w:hAnsi="Wingdings" w:hint="default"/>
+      </w:rPr>
+    </w:lvl>
+    <w:lvl w:ilvl="6" w:tplc="04090001" w:tentative="1">
+      <w:start w:val="1"/>
+      <w:numFmt w:val="bullet"/>
+      <w:lvlText w:val=""/>
+      <w:lvlJc w:val="left"/>
+      <w:pPr>
+        <w:ind w:left="5040" w:hanging="360"/>
+      </w:pPr>
+      <w:rPr>
+        <w:rFonts w:ascii="Symbol" w:hAnsi="Symbol" w:hint="default"/>
+      </w:rPr>
+    </w:lvl>
+    <w:lvl w:ilvl="7" w:tplc="04090003" w:tentative="1">
+      <w:start w:val="1"/>
+      <w:numFmt w:val="bullet"/>
+      <w:lvlText w:val="o"/>
+      <w:lvlJc w:val="left"/>
+      <w:pPr>
+        <w:ind w:left="5760" w:hanging="360"/>
+      </w:pPr>
+      <w:rPr>
+        <w:rFonts w:ascii="Courier New" w:hAnsi="Courier New" w:cs="Courier New" w:hint="default"/>
+      </w:rPr>
+    </w:lvl>
+    <w:lvl w:ilvl="8" w:tplc="04090005" w:tentative="1">
+      <w:start w:val="1"/>
+      <w:numFmt w:val="bullet"/>
+      <w:lvlText w:val=""/>
+      <w:lvlJc w:val="left"/>
+      <w:pPr>
+        <w:ind w:left="6480" w:hanging="360"/>
+      </w:pPr>
+      <w:rPr>
+        <w:rFonts w:ascii="Wingdings" w:hAnsi="Wingdings" w:hint="default"/>
+      </w:rPr>
+    </w:lvl>
+  </w:abstractNum>
+  <w:abstractNum w:abstractNumId="1" w15:restartNumberingAfterBreak="0">
+    <w:nsid w:val="309639A4"/>
+    <w:multiLevelType w:val="hybridMultilevel"/>
+    <w:tmpl w:val="15442ED0"/>
+    <w:lvl w:ilvl="0" w:tplc="0409000F">
+      <w:start w:val="1"/>
+      <w:numFmt w:val="decimal"/>
+      <w:lvlText w:val="%1."/>
+      <w:lvlJc w:val="left"/>
+      <w:pPr>
+        <w:ind w:left="967" w:hanging="360"/>
+      </w:pPr>
+    </w:lvl>
+    <w:lvl w:ilvl="1" w:tplc="04090019" w:tentative="1">
+      <w:start w:val="1"/>
+      <w:numFmt w:val="lowerLetter"/>
+      <w:lvlText w:val="%2."/>
+      <w:lvlJc w:val="left"/>
+      <w:pPr>
+        <w:ind w:left="1687" w:hanging="360"/>
+      </w:pPr>
+    </w:lvl>
+    <w:lvl w:ilvl="2" w:tplc="0409001B" w:tentative="1">
+      <w:start w:val="1"/>
+      <w:numFmt w:val="lowerRoman"/>
+      <w:lvlText w:val="%3."/>
+      <w:lvlJc w:val="right"/>
+      <w:pPr>
+        <w:ind w:left="2407" w:hanging="180"/>
+      </w:pPr>
+    </w:lvl>
+    <w:lvl w:ilvl="3" w:tplc="0409000F" w:tentative="1">
+      <w:start w:val="1"/>
+      <w:numFmt w:val="decimal"/>
+      <w:lvlText w:val="%4."/>
+      <w:lvlJc w:val="left"/>
+      <w:pPr>
+        <w:ind w:left="3127" w:hanging="360"/>
+      </w:pPr>
+    </w:lvl>
+    <w:lvl w:ilvl="4" w:tplc="04090019" w:tentative="1">
+      <w:start w:val="1"/>
+      <w:numFmt w:val="lowerLetter"/>
+      <w:lvlText w:val="%5."/>
+      <w:lvlJc w:val="left"/>
+      <w:pPr>
+        <w:ind w:left="3847" w:hanging="360"/>
+      </w:pPr>
+    </w:lvl>
+    <w:lvl w:ilvl="5" w:tplc="0409001B" w:tentative="1">
+      <w:start w:val="1"/>
+      <w:numFmt w:val="lowerRoman"/>
+      <w:lvlText w:val="%6."/>
+      <w:lvlJc w:val="right"/>
+      <w:pPr>
+        <w:ind w:left="4567" w:hanging="180"/>
+      </w:pPr>
+    </w:lvl>
+    <w:lvl w:ilvl="6" w:tplc="0409000F" w:tentative="1">
+      <w:start w:val="1"/>
+      <w:numFmt w:val="decimal"/>
+      <w:lvlText w:val="%7."/>
+      <w:lvlJc w:val="left"/>
+      <w:pPr>
+        <w:ind w:left="5287" w:hanging="360"/>
+      </w:pPr>
+    </w:lvl>
+    <w:lvl w:ilvl="7" w:tplc="04090019" w:tentative="1">
+      <w:start w:val="1"/>
+      <w:numFmt w:val="lowerLetter"/>
+      <w:lvlText w:val="%8."/>
+      <w:lvlJc w:val="left"/>
+      <w:pPr>
+        <w:ind w:left="6007" w:hanging="360"/>
+      </w:pPr>
+    </w:lvl>
+    <w:lvl w:ilvl="8" w:tplc="0409001B" w:tentative="1">
+      <w:start w:val="1"/>
+      <w:numFmt w:val="lowerRoman"/>
+      <w:lvlText w:val="%9."/>
+      <w:lvlJc w:val="right"/>
+      <w:pPr>
+        <w:ind w:left="6727" w:hanging="180"/>
+      </w:pPr>
+    </w:lvl>
+  </w:abstractNum>
+  <w:abstractNum w:abstractNumId="2" w15:restartNumberingAfterBreak="0">
     <w:nsid w:val="44A66231"/>
     <w:multiLevelType w:val="hybridMultilevel"/>
     <w:tmpl w:val="6C6CE64C"/>
@@ -8565,7 +8975,129 @@
       </w:rPr>
     </w:lvl>
   </w:abstractNum>
+  <w:abstractNum w:abstractNumId="3" w15:restartNumberingAfterBreak="0">
+    <w:nsid w:val="694127CF"/>
+    <w:multiLevelType w:val="hybridMultilevel"/>
+    <w:tmpl w:val="EF8A44E0"/>
+    <w:lvl w:ilvl="0" w:tplc="04090001">
+      <w:start w:val="1"/>
+      <w:numFmt w:val="bullet"/>
+      <w:lvlText w:val=""/>
+      <w:lvlJc w:val="left"/>
+      <w:pPr>
+        <w:ind w:left="967" w:hanging="360"/>
+      </w:pPr>
+      <w:rPr>
+        <w:rFonts w:ascii="Symbol" w:hAnsi="Symbol" w:hint="default"/>
+      </w:rPr>
+    </w:lvl>
+    <w:lvl w:ilvl="1" w:tplc="04090003" w:tentative="1">
+      <w:start w:val="1"/>
+      <w:numFmt w:val="bullet"/>
+      <w:lvlText w:val="o"/>
+      <w:lvlJc w:val="left"/>
+      <w:pPr>
+        <w:ind w:left="1687" w:hanging="360"/>
+      </w:pPr>
+      <w:rPr>
+        <w:rFonts w:ascii="Courier New" w:hAnsi="Courier New" w:cs="Courier New" w:hint="default"/>
+      </w:rPr>
+    </w:lvl>
+    <w:lvl w:ilvl="2" w:tplc="04090005" w:tentative="1">
+      <w:start w:val="1"/>
+      <w:numFmt w:val="bullet"/>
+      <w:lvlText w:val=""/>
+      <w:lvlJc w:val="left"/>
+      <w:pPr>
+        <w:ind w:left="2407" w:hanging="360"/>
+      </w:pPr>
+      <w:rPr>
+        <w:rFonts w:ascii="Wingdings" w:hAnsi="Wingdings" w:hint="default"/>
+      </w:rPr>
+    </w:lvl>
+    <w:lvl w:ilvl="3" w:tplc="04090001" w:tentative="1">
+      <w:start w:val="1"/>
+      <w:numFmt w:val="bullet"/>
+      <w:lvlText w:val=""/>
+      <w:lvlJc w:val="left"/>
+      <w:pPr>
+        <w:ind w:left="3127" w:hanging="360"/>
+      </w:pPr>
+      <w:rPr>
+        <w:rFonts w:ascii="Symbol" w:hAnsi="Symbol" w:hint="default"/>
+      </w:rPr>
+    </w:lvl>
+    <w:lvl w:ilvl="4" w:tplc="04090003" w:tentative="1">
+      <w:start w:val="1"/>
+      <w:numFmt w:val="bullet"/>
+      <w:lvlText w:val="o"/>
+      <w:lvlJc w:val="left"/>
+      <w:pPr>
+        <w:ind w:left="3847" w:hanging="360"/>
+      </w:pPr>
+      <w:rPr>
+        <w:rFonts w:ascii="Courier New" w:hAnsi="Courier New" w:cs="Courier New" w:hint="default"/>
+      </w:rPr>
+    </w:lvl>
+    <w:lvl w:ilvl="5" w:tplc="04090005" w:tentative="1">
+      <w:start w:val="1"/>
+      <w:numFmt w:val="bullet"/>
+      <w:lvlText w:val=""/>
+      <w:lvlJc w:val="left"/>
+      <w:pPr>
+        <w:ind w:left="4567" w:hanging="360"/>
+      </w:pPr>
+      <w:rPr>
+        <w:rFonts w:ascii="Wingdings" w:hAnsi="Wingdings" w:hint="default"/>
+      </w:rPr>
+    </w:lvl>
+    <w:lvl w:ilvl="6" w:tplc="04090001" w:tentative="1">
+      <w:start w:val="1"/>
+      <w:numFmt w:val="bullet"/>
+      <w:lvlText w:val=""/>
+      <w:lvlJc w:val="left"/>
+      <w:pPr>
+        <w:ind w:left="5287" w:hanging="360"/>
+      </w:pPr>
+      <w:rPr>
+        <w:rFonts w:ascii="Symbol" w:hAnsi="Symbol" w:hint="default"/>
+      </w:rPr>
+    </w:lvl>
+    <w:lvl w:ilvl="7" w:tplc="04090003" w:tentative="1">
+      <w:start w:val="1"/>
+      <w:numFmt w:val="bullet"/>
+      <w:lvlText w:val="o"/>
+      <w:lvlJc w:val="left"/>
+      <w:pPr>
+        <w:ind w:left="6007" w:hanging="360"/>
+      </w:pPr>
+      <w:rPr>
+        <w:rFonts w:ascii="Courier New" w:hAnsi="Courier New" w:cs="Courier New" w:hint="default"/>
+      </w:rPr>
+    </w:lvl>
+    <w:lvl w:ilvl="8" w:tplc="04090005" w:tentative="1">
+      <w:start w:val="1"/>
+      <w:numFmt w:val="bullet"/>
+      <w:lvlText w:val=""/>
+      <w:lvlJc w:val="left"/>
+      <w:pPr>
+        <w:ind w:left="6727" w:hanging="360"/>
+      </w:pPr>
+      <w:rPr>
+        <w:rFonts w:ascii="Wingdings" w:hAnsi="Wingdings" w:hint="default"/>
+      </w:rPr>
+    </w:lvl>
+  </w:abstractNum>
   <w:num w:numId="1" w16cid:durableId="683558596">
+    <w:abstractNumId w:val="2"/>
+  </w:num>
+  <w:num w:numId="2" w16cid:durableId="1179546706">
+    <w:abstractNumId w:val="1"/>
+  </w:num>
+  <w:num w:numId="3" w16cid:durableId="543716438">
+    <w:abstractNumId w:val="3"/>
+  </w:num>
+  <w:num w:numId="4" w16cid:durableId="649098288">
     <w:abstractNumId w:val="0"/>
   </w:num>
 </w:numbering>
@@ -8992,6 +9524,29 @@
       <w:u w:val="single" w:color="000000"/>
     </w:rPr>
   </w:style>
+  <w:style w:type="paragraph" w:styleId="Heading2">
+    <w:name w:val="heading 2"/>
+    <w:basedOn w:val="Normal"/>
+    <w:next w:val="Normal"/>
+    <w:link w:val="Heading2Char"/>
+    <w:uiPriority w:val="9"/>
+    <w:semiHidden/>
+    <w:unhideWhenUsed/>
+    <w:qFormat/>
+    <w:rsid w:val="00BF7E60"/>
+    <w:pPr>
+      <w:keepNext/>
+      <w:keepLines/>
+      <w:spacing w:before="40"/>
+      <w:outlineLvl w:val="1"/>
+    </w:pPr>
+    <w:rPr>
+      <w:rFonts w:asciiTheme="majorHAnsi" w:eastAsiaTheme="majorEastAsia" w:hAnsiTheme="majorHAnsi" w:cstheme="majorBidi"/>
+      <w:color w:val="365F91" w:themeColor="accent1" w:themeShade="BF"/>
+      <w:sz w:val="26"/>
+      <w:szCs w:val="26"/>
+    </w:rPr>
+  </w:style>
   <w:style w:type="character" w:default="1" w:styleId="DefaultParagraphFont">
     <w:name w:val="Default Paragraph Font"/>
     <w:uiPriority w:val="1"/>
@@ -9064,6 +9619,20 @@
     <w:basedOn w:val="Normal"/>
     <w:uiPriority w:val="1"/>
     <w:qFormat/>
+  </w:style>
+  <w:style w:type="character" w:customStyle="1" w:styleId="Heading2Char">
+    <w:name w:val="Heading 2 Char"/>
+    <w:basedOn w:val="DefaultParagraphFont"/>
+    <w:link w:val="Heading2"/>
+    <w:uiPriority w:val="9"/>
+    <w:semiHidden/>
+    <w:rsid w:val="00BF7E60"/>
+    <w:rPr>
+      <w:rFonts w:asciiTheme="majorHAnsi" w:eastAsiaTheme="majorEastAsia" w:hAnsiTheme="majorHAnsi" w:cstheme="majorBidi"/>
+      <w:color w:val="365F91" w:themeColor="accent1" w:themeShade="BF"/>
+      <w:sz w:val="26"/>
+      <w:szCs w:val="26"/>
+    </w:rPr>
   </w:style>
 </w:styles>
 </file>

</xml_diff>